<commit_message>
actual version of programmhandbuch
</commit_message>
<xml_diff>
--- a/Programmhandbuch Akkusimulator.docx
+++ b/Programmhandbuch Akkusimulator.docx
@@ -993,7 +993,25 @@
       </w:pPr>
       <w:bookmarkStart w:id="1" w:name="_Toc108085397"/>
       <w:r>
-        <w:t>Klasse SensorRead(ttk.Frame)</w:t>
+        <w:t xml:space="preserve">Klasse </w:t>
+      </w:r>
+      <w:proofErr w:type="spellStart"/>
+      <w:r>
+        <w:t>SensorRead</w:t>
+      </w:r>
+      <w:proofErr w:type="spellEnd"/>
+      <w:r>
+        <w:t>(</w:t>
+      </w:r>
+      <w:proofErr w:type="spellStart"/>
+      <w:proofErr w:type="gramStart"/>
+      <w:r>
+        <w:t>ttk.Frame</w:t>
+      </w:r>
+      <w:proofErr w:type="spellEnd"/>
+      <w:proofErr w:type="gramEnd"/>
+      <w:r>
+        <w:t>)</w:t>
       </w:r>
       <w:bookmarkEnd w:id="1"/>
     </w:p>
@@ -1006,7 +1024,15 @@
         <w:t>em Strom/Spannungsmesschip INA226.</w:t>
       </w:r>
       <w:r>
-        <w:t xml:space="preserve"> Die Klasse wird beim Aufruf mit einer Anzeige initialisiert und kann direkt in die Benutzerobefläche integriert werden.</w:t>
+        <w:t xml:space="preserve"> Die Klasse wird beim Aufruf mit einer Anzeige initialisiert und kann direkt in die </w:t>
+      </w:r>
+      <w:proofErr w:type="spellStart"/>
+      <w:r>
+        <w:t>Benutzerobefläche</w:t>
+      </w:r>
+      <w:proofErr w:type="spellEnd"/>
+      <w:r>
+        <w:t xml:space="preserve"> integriert werden.</w:t>
       </w:r>
     </w:p>
     <w:p>
@@ -1134,9 +1160,11 @@
             <w:pPr>
               <w:jc w:val="center"/>
             </w:pPr>
+            <w:proofErr w:type="spellStart"/>
             <w:r>
               <w:t>currentLSB</w:t>
             </w:r>
+            <w:proofErr w:type="spellEnd"/>
           </w:p>
         </w:tc>
         <w:tc>
@@ -1190,9 +1218,11 @@
             <w:pPr>
               <w:jc w:val="center"/>
             </w:pPr>
+            <w:proofErr w:type="spellStart"/>
             <w:r>
               <w:t>maxExpCurr</w:t>
             </w:r>
+            <w:proofErr w:type="spellEnd"/>
           </w:p>
         </w:tc>
         <w:tc>
@@ -1218,9 +1248,11 @@
             <w:pPr>
               <w:jc w:val="center"/>
             </w:pPr>
+            <w:proofErr w:type="spellStart"/>
             <w:r>
               <w:t>shuntResValue</w:t>
             </w:r>
+            <w:proofErr w:type="spellEnd"/>
           </w:p>
         </w:tc>
         <w:tc>
@@ -1246,33 +1278,41 @@
             <w:pPr>
               <w:jc w:val="center"/>
             </w:pPr>
+            <w:proofErr w:type="spellStart"/>
             <w:r>
               <w:t>busVoltOffset</w:t>
             </w:r>
+            <w:proofErr w:type="spellEnd"/>
           </w:p>
           <w:p>
             <w:pPr>
               <w:jc w:val="center"/>
             </w:pPr>
+            <w:proofErr w:type="spellStart"/>
             <w:r>
               <w:t>shuntVoltOffset</w:t>
             </w:r>
+            <w:proofErr w:type="spellEnd"/>
           </w:p>
           <w:p>
             <w:pPr>
               <w:jc w:val="center"/>
             </w:pPr>
+            <w:proofErr w:type="spellStart"/>
             <w:r>
               <w:t>busCurrOffset</w:t>
             </w:r>
+            <w:proofErr w:type="spellEnd"/>
           </w:p>
           <w:p>
             <w:pPr>
               <w:jc w:val="center"/>
             </w:pPr>
+            <w:proofErr w:type="spellStart"/>
             <w:r>
               <w:t>powerOffset</w:t>
             </w:r>
+            <w:proofErr w:type="spellEnd"/>
           </w:p>
         </w:tc>
         <w:tc>
@@ -1351,12 +1391,14 @@
               </w:rPr>
               <w:tab/>
             </w:r>
+            <w:proofErr w:type="spellStart"/>
             <w:r>
               <w:rPr>
                 <w:b/>
               </w:rPr>
               <w:t>adress</w:t>
             </w:r>
+            <w:proofErr w:type="spellEnd"/>
             <w:r>
               <w:t>: auszulesendes Register des INA226</w:t>
             </w:r>
@@ -1419,23 +1461,31 @@
               </w:rPr>
               <w:tab/>
             </w:r>
+            <w:proofErr w:type="gramStart"/>
             <w:r>
               <w:rPr>
                 <w:lang w:val="en-US"/>
               </w:rPr>
-              <w:t>self.ina226_config_reg =    0   #R/W</w:t>
-            </w:r>
-          </w:p>
-          <w:p>
-            <w:pPr>
+              <w:t>self.ina</w:t>
+            </w:r>
+            <w:proofErr w:type="gramEnd"/>
+            <w:r>
               <w:rPr>
                 <w:lang w:val="en-US"/>
               </w:rPr>
-            </w:pPr>
-            <w:r>
+              <w:t>226_config_reg =    0   #R/W</w:t>
+            </w:r>
+          </w:p>
+          <w:p>
+            <w:pPr>
               <w:rPr>
                 <w:lang w:val="en-US"/>
               </w:rPr>
+            </w:pPr>
+            <w:r>
+              <w:rPr>
+                <w:lang w:val="en-US"/>
+              </w:rPr>
               <w:t xml:space="preserve">      </w:t>
             </w:r>
             <w:r>
@@ -1456,23 +1506,31 @@
               </w:rPr>
               <w:tab/>
             </w:r>
+            <w:proofErr w:type="gramStart"/>
             <w:r>
               <w:rPr>
                 <w:lang w:val="en-US"/>
               </w:rPr>
-              <w:t>self.ina226_shunt_reg =     1   #R</w:t>
-            </w:r>
-          </w:p>
-          <w:p>
-            <w:pPr>
+              <w:t>self.ina</w:t>
+            </w:r>
+            <w:proofErr w:type="gramEnd"/>
+            <w:r>
               <w:rPr>
                 <w:lang w:val="en-US"/>
               </w:rPr>
-            </w:pPr>
-            <w:r>
+              <w:t>226_shunt_reg =     1   #R</w:t>
+            </w:r>
+          </w:p>
+          <w:p>
+            <w:pPr>
               <w:rPr>
                 <w:lang w:val="en-US"/>
               </w:rPr>
+            </w:pPr>
+            <w:r>
+              <w:rPr>
+                <w:lang w:val="en-US"/>
+              </w:rPr>
               <w:t xml:space="preserve">        </w:t>
             </w:r>
             <w:r>
@@ -1493,23 +1551,31 @@
               </w:rPr>
               <w:tab/>
             </w:r>
+            <w:proofErr w:type="gramStart"/>
             <w:r>
               <w:rPr>
                 <w:lang w:val="en-US"/>
               </w:rPr>
-              <w:t>self.ina226_bus_reg =       2   #R</w:t>
-            </w:r>
-          </w:p>
-          <w:p>
-            <w:pPr>
+              <w:t>self.ina</w:t>
+            </w:r>
+            <w:proofErr w:type="gramEnd"/>
+            <w:r>
               <w:rPr>
                 <w:lang w:val="en-US"/>
               </w:rPr>
-            </w:pPr>
-            <w:r>
+              <w:t>226_bus_reg =       2   #R</w:t>
+            </w:r>
+          </w:p>
+          <w:p>
+            <w:pPr>
               <w:rPr>
                 <w:lang w:val="en-US"/>
               </w:rPr>
+            </w:pPr>
+            <w:r>
+              <w:rPr>
+                <w:lang w:val="en-US"/>
+              </w:rPr>
               <w:t xml:space="preserve">       </w:t>
             </w:r>
             <w:r>
@@ -1536,23 +1602,31 @@
               </w:rPr>
               <w:tab/>
             </w:r>
+            <w:proofErr w:type="gramStart"/>
             <w:r>
               <w:rPr>
                 <w:lang w:val="en-US"/>
               </w:rPr>
-              <w:t>self.ina226_power_reg =     3   #R</w:t>
-            </w:r>
-          </w:p>
-          <w:p>
-            <w:pPr>
+              <w:t>self.ina</w:t>
+            </w:r>
+            <w:proofErr w:type="gramEnd"/>
+            <w:r>
               <w:rPr>
                 <w:lang w:val="en-US"/>
               </w:rPr>
-            </w:pPr>
-            <w:r>
+              <w:t>226_power_reg =     3   #R</w:t>
+            </w:r>
+          </w:p>
+          <w:p>
+            <w:pPr>
               <w:rPr>
                 <w:lang w:val="en-US"/>
               </w:rPr>
+            </w:pPr>
+            <w:r>
+              <w:rPr>
+                <w:lang w:val="en-US"/>
+              </w:rPr>
               <w:t xml:space="preserve">        </w:t>
             </w:r>
             <w:r>
@@ -1573,23 +1647,31 @@
               </w:rPr>
               <w:tab/>
             </w:r>
+            <w:proofErr w:type="gramStart"/>
             <w:r>
               <w:rPr>
                 <w:lang w:val="en-US"/>
               </w:rPr>
-              <w:t>self.ina226_curr_reg =      4   #R</w:t>
-            </w:r>
-          </w:p>
-          <w:p>
-            <w:pPr>
+              <w:t>self.ina</w:t>
+            </w:r>
+            <w:proofErr w:type="gramEnd"/>
+            <w:r>
               <w:rPr>
                 <w:lang w:val="en-US"/>
               </w:rPr>
-            </w:pPr>
-            <w:r>
+              <w:t>226_curr_reg =      4   #R</w:t>
+            </w:r>
+          </w:p>
+          <w:p>
+            <w:pPr>
               <w:rPr>
                 <w:lang w:val="en-US"/>
               </w:rPr>
+            </w:pPr>
+            <w:r>
+              <w:rPr>
+                <w:lang w:val="en-US"/>
+              </w:rPr>
               <w:t xml:space="preserve">        </w:t>
             </w:r>
             <w:r>
@@ -1610,11 +1692,19 @@
               </w:rPr>
               <w:tab/>
             </w:r>
+            <w:proofErr w:type="gramStart"/>
             <w:r>
               <w:rPr>
                 <w:lang w:val="en-US"/>
               </w:rPr>
-              <w:t>self.ina226_cal_reg =       5   #R/W</w:t>
+              <w:t>self.ina</w:t>
+            </w:r>
+            <w:proofErr w:type="gramEnd"/>
+            <w:r>
+              <w:rPr>
+                <w:lang w:val="en-US"/>
+              </w:rPr>
+              <w:t>226_cal_reg =       5   #R/W</w:t>
             </w:r>
           </w:p>
         </w:tc>
@@ -1632,6 +1722,7 @@
                 <w:lang w:val="en-US"/>
               </w:rPr>
             </w:pPr>
+            <w:proofErr w:type="spellStart"/>
             <w:r>
               <w:rPr>
                 <w:b/>
@@ -1640,6 +1731,7 @@
               </w:rPr>
               <w:t>Rückgabewert</w:t>
             </w:r>
+            <w:proofErr w:type="spellEnd"/>
           </w:p>
           <w:p>
             <w:pPr>
@@ -1661,8 +1753,33 @@
                 <w:bCs/>
                 <w:lang w:val="en-US"/>
               </w:rPr>
-              <w:t>16 Bit uint Registerwert</w:t>
-            </w:r>
+              <w:t xml:space="preserve">16 Bit </w:t>
+            </w:r>
+            <w:proofErr w:type="spellStart"/>
+            <w:r>
+              <w:rPr>
+                <w:bCs/>
+                <w:lang w:val="en-US"/>
+              </w:rPr>
+              <w:t>uint</w:t>
+            </w:r>
+            <w:proofErr w:type="spellEnd"/>
+            <w:r>
+              <w:rPr>
+                <w:bCs/>
+                <w:lang w:val="en-US"/>
+              </w:rPr>
+              <w:t xml:space="preserve"> </w:t>
+            </w:r>
+            <w:proofErr w:type="spellStart"/>
+            <w:r>
+              <w:rPr>
+                <w:bCs/>
+                <w:lang w:val="en-US"/>
+              </w:rPr>
+              <w:t>Registerwert</w:t>
+            </w:r>
+            <w:proofErr w:type="spellEnd"/>
           </w:p>
         </w:tc>
       </w:tr>
@@ -1782,12 +1899,14 @@
               </w:rPr>
               <w:tab/>
             </w:r>
+            <w:proofErr w:type="spellStart"/>
             <w:r>
               <w:rPr>
                 <w:b/>
               </w:rPr>
               <w:t>adress</w:t>
             </w:r>
+            <w:proofErr w:type="spellEnd"/>
             <w:r>
               <w:t>: zu beschreibendes Register des INA226</w:t>
             </w:r>
@@ -1841,23 +1960,31 @@
             <w:r>
               <w:tab/>
             </w:r>
+            <w:proofErr w:type="gramStart"/>
             <w:r>
               <w:rPr>
                 <w:lang w:val="en-US"/>
               </w:rPr>
-              <w:t>self.ina226_config_reg =    0   #R/W</w:t>
-            </w:r>
-          </w:p>
-          <w:p>
-            <w:pPr>
+              <w:t>self.ina</w:t>
+            </w:r>
+            <w:proofErr w:type="gramEnd"/>
+            <w:r>
               <w:rPr>
                 <w:lang w:val="en-US"/>
               </w:rPr>
-            </w:pPr>
-            <w:r>
+              <w:t>226_config_reg =    0   #R/W</w:t>
+            </w:r>
+          </w:p>
+          <w:p>
+            <w:pPr>
               <w:rPr>
                 <w:lang w:val="en-US"/>
               </w:rPr>
+            </w:pPr>
+            <w:r>
+              <w:rPr>
+                <w:lang w:val="en-US"/>
+              </w:rPr>
               <w:t xml:space="preserve">        </w:t>
             </w:r>
             <w:r>
@@ -1878,38 +2005,54 @@
               </w:rPr>
               <w:tab/>
             </w:r>
+            <w:proofErr w:type="gramStart"/>
             <w:r>
               <w:rPr>
                 <w:lang w:val="en-US"/>
               </w:rPr>
-              <w:t>self.ina226_cal_reg =       5   #R/W</w:t>
-            </w:r>
-          </w:p>
-          <w:p>
-            <w:pPr>
+              <w:t>self.ina</w:t>
+            </w:r>
+            <w:proofErr w:type="gramEnd"/>
+            <w:r>
               <w:rPr>
                 <w:lang w:val="en-US"/>
               </w:rPr>
-            </w:pPr>
-            <w:r>
+              <w:t>226_cal_reg =       5   #R/W</w:t>
+            </w:r>
+          </w:p>
+          <w:p>
+            <w:pPr>
               <w:rPr>
                 <w:lang w:val="en-US"/>
               </w:rPr>
-              <w:tab/>
-            </w:r>
-          </w:p>
-          <w:p>
+            </w:pPr>
             <w:r>
               <w:rPr>
                 <w:lang w:val="en-US"/>
               </w:rPr>
               <w:tab/>
             </w:r>
-            <w:r>
-              <w:rPr>
-                <w:b/>
-              </w:rPr>
-              <w:t xml:space="preserve">content: </w:t>
+          </w:p>
+          <w:p>
+            <w:r>
+              <w:rPr>
+                <w:lang w:val="en-US"/>
+              </w:rPr>
+              <w:tab/>
+            </w:r>
+            <w:proofErr w:type="spellStart"/>
+            <w:r>
+              <w:rPr>
+                <w:b/>
+              </w:rPr>
+              <w:t>content</w:t>
+            </w:r>
+            <w:proofErr w:type="spellEnd"/>
+            <w:r>
+              <w:rPr>
+                <w:b/>
+              </w:rPr>
+              <w:t xml:space="preserve">: </w:t>
             </w:r>
             <w:r>
               <w:t>neuer Wert des Registers</w:t>
@@ -2002,6 +2145,7 @@
                 <w:lang w:val="en-US"/>
               </w:rPr>
             </w:pPr>
+            <w:proofErr w:type="spellStart"/>
             <w:r>
               <w:rPr>
                 <w:b/>
@@ -2010,6 +2154,7 @@
               </w:rPr>
               <w:t>Rückgabewert</w:t>
             </w:r>
+            <w:proofErr w:type="spellEnd"/>
           </w:p>
           <w:p>
             <w:pPr>
@@ -2108,12 +2253,14 @@
               </w:rPr>
               <w:tab/>
             </w:r>
+            <w:proofErr w:type="spellStart"/>
             <w:r>
               <w:rPr>
                 <w:b/>
               </w:rPr>
               <w:t>maxExpectCurr</w:t>
             </w:r>
+            <w:proofErr w:type="spellEnd"/>
             <w:r>
               <w:t xml:space="preserve">: </w:t>
             </w:r>
@@ -2182,12 +2329,14 @@
             <w:r>
               <w:tab/>
             </w:r>
+            <w:proofErr w:type="spellStart"/>
             <w:r>
               <w:rPr>
                 <w:b/>
               </w:rPr>
               <w:t>rShunt</w:t>
             </w:r>
+            <w:proofErr w:type="spellEnd"/>
             <w:r>
               <w:t>: Wert des verwendeten Shunts</w:t>
             </w:r>
@@ -2273,6 +2422,7 @@
                 <w:lang w:val="en-US"/>
               </w:rPr>
             </w:pPr>
+            <w:proofErr w:type="spellStart"/>
             <w:r>
               <w:rPr>
                 <w:b/>
@@ -2281,6 +2431,7 @@
               </w:rPr>
               <w:t>Rückgabewert</w:t>
             </w:r>
+            <w:proofErr w:type="spellEnd"/>
           </w:p>
           <w:p>
             <w:pPr>
@@ -2321,12 +2472,20 @@
           <w:b/>
         </w:rPr>
       </w:pPr>
+      <w:proofErr w:type="spellStart"/>
       <w:r>
         <w:rPr>
           <w:b/>
         </w:rPr>
         <w:lastRenderedPageBreak/>
-        <w:t>Get/Set-Funktionen sind in d</w:t>
+        <w:t>Get</w:t>
+      </w:r>
+      <w:proofErr w:type="spellEnd"/>
+      <w:r>
+        <w:rPr>
+          <w:b/>
+        </w:rPr>
+        <w:t>/Set-Funktionen sind in d</w:t>
       </w:r>
       <w:r>
         <w:rPr>
@@ -2341,14 +2500,32 @@
       </w:pPr>
       <w:bookmarkStart w:id="4" w:name="_Toc108085400"/>
       <w:r>
-        <w:t>Klasse Countdown(ttk.Frame)</w:t>
+        <w:t>Klasse Countdown(</w:t>
+      </w:r>
+      <w:proofErr w:type="spellStart"/>
+      <w:proofErr w:type="gramStart"/>
+      <w:r>
+        <w:t>ttk.Frame</w:t>
+      </w:r>
+      <w:proofErr w:type="spellEnd"/>
+      <w:proofErr w:type="gramEnd"/>
+      <w:r>
+        <w:t>)</w:t>
       </w:r>
       <w:bookmarkEnd w:id="4"/>
     </w:p>
     <w:p/>
     <w:p>
       <w:r>
-        <w:t>Erzeugt ein Widget mit Timer, welcher einen Countdown mit vorgegebener Zeit startet.</w:t>
+        <w:t xml:space="preserve">Erzeugt ein Widget mit </w:t>
+      </w:r>
+      <w:proofErr w:type="spellStart"/>
+      <w:r>
+        <w:t>Timer</w:t>
+      </w:r>
+      <w:proofErr w:type="spellEnd"/>
+      <w:r>
+        <w:t>, welcher einen Countdown mit vorgegebener Zeit startet.</w:t>
       </w:r>
     </w:p>
     <w:p>
@@ -2480,6 +2657,7 @@
                 <w:lang w:eastAsia="de-DE"/>
               </w:rPr>
             </w:pPr>
+            <w:proofErr w:type="spellStart"/>
             <w:r>
               <w:rPr>
                 <w:rFonts w:ascii="Calibri" w:eastAsia="Times New Roman" w:hAnsi="Calibri" w:cs="Calibri"/>
@@ -2488,6 +2666,7 @@
               </w:rPr>
               <w:t>Timervariable</w:t>
             </w:r>
+            <w:proofErr w:type="spellEnd"/>
           </w:p>
         </w:tc>
       </w:tr>
@@ -2507,6 +2686,7 @@
                 <w:lang w:eastAsia="de-DE"/>
               </w:rPr>
             </w:pPr>
+            <w:proofErr w:type="spellStart"/>
             <w:r>
               <w:rPr>
                 <w:rFonts w:ascii="Calibri" w:eastAsia="Times New Roman" w:hAnsi="Calibri" w:cs="Calibri"/>
@@ -2515,6 +2695,7 @@
               </w:rPr>
               <w:t>durStart</w:t>
             </w:r>
+            <w:proofErr w:type="spellEnd"/>
           </w:p>
         </w:tc>
         <w:tc>
@@ -2559,6 +2740,7 @@
                 <w:lang w:eastAsia="de-DE"/>
               </w:rPr>
             </w:pPr>
+            <w:proofErr w:type="spellStart"/>
             <w:r>
               <w:rPr>
                 <w:rFonts w:ascii="Calibri" w:eastAsia="Times New Roman" w:hAnsi="Calibri" w:cs="Calibri"/>
@@ -2567,6 +2749,7 @@
               </w:rPr>
               <w:t>secFormat</w:t>
             </w:r>
+            <w:proofErr w:type="spellEnd"/>
           </w:p>
         </w:tc>
         <w:tc>
@@ -2590,7 +2773,25 @@
                 <w:color w:val="000000"/>
                 <w:lang w:eastAsia="de-DE"/>
               </w:rPr>
-              <w:t>Formatierter Counter(zeigt immer 2 Stellen an)</w:t>
+              <w:t xml:space="preserve">Formatierter </w:t>
+            </w:r>
+            <w:proofErr w:type="gramStart"/>
+            <w:r>
+              <w:rPr>
+                <w:rFonts w:ascii="Calibri" w:eastAsia="Times New Roman" w:hAnsi="Calibri" w:cs="Calibri"/>
+                <w:color w:val="000000"/>
+                <w:lang w:eastAsia="de-DE"/>
+              </w:rPr>
+              <w:t>Counter(</w:t>
+            </w:r>
+            <w:proofErr w:type="gramEnd"/>
+            <w:r>
+              <w:rPr>
+                <w:rFonts w:ascii="Calibri" w:eastAsia="Times New Roman" w:hAnsi="Calibri" w:cs="Calibri"/>
+                <w:color w:val="000000"/>
+                <w:lang w:eastAsia="de-DE"/>
+              </w:rPr>
+              <w:t>zeigt immer 2 Stellen an)</w:t>
             </w:r>
           </w:p>
         </w:tc>
@@ -2628,7 +2829,15 @@
           </w:p>
           <w:p>
             <w:r>
-              <w:t>Wird genutzt, um die Startzeit beim Countdown zu setzen und den Timer an sich zu starten</w:t>
+              <w:t xml:space="preserve">Wird genutzt, um die Startzeit beim Countdown zu setzen und den </w:t>
+            </w:r>
+            <w:proofErr w:type="spellStart"/>
+            <w:r>
+              <w:t>Timer</w:t>
+            </w:r>
+            <w:proofErr w:type="spellEnd"/>
+            <w:r>
+              <w:t xml:space="preserve"> an sich zu starten</w:t>
             </w:r>
           </w:p>
         </w:tc>
@@ -2729,14 +2938,28 @@
             <w:tcW w:w="9062" w:type="dxa"/>
           </w:tcPr>
           <w:p>
-            <w:r>
-              <w:t xml:space="preserve">startCountdown: </w:t>
-            </w:r>
-          </w:p>
-          <w:p>
-            <w:r>
-              <w:t xml:space="preserve">in dieser Funktion wird der timer dekrementiert und das Label </w:t>
-            </w:r>
+            <w:proofErr w:type="spellStart"/>
+            <w:r>
+              <w:t>startCountdown</w:t>
+            </w:r>
+            <w:proofErr w:type="spellEnd"/>
+            <w:r>
+              <w:t xml:space="preserve">: </w:t>
+            </w:r>
+          </w:p>
+          <w:p>
+            <w:r>
+              <w:t xml:space="preserve">in dieser Funktion wird der </w:t>
+            </w:r>
+            <w:proofErr w:type="spellStart"/>
+            <w:r>
+              <w:t>timer</w:t>
+            </w:r>
+            <w:proofErr w:type="spellEnd"/>
+            <w:r>
+              <w:t xml:space="preserve"> dekrementiert und das Label </w:t>
+            </w:r>
+            <w:proofErr w:type="spellStart"/>
             <w:r>
               <w:rPr>
                 <w:b/>
@@ -2744,6 +2967,7 @@
               </w:rPr>
               <w:t>tl</w:t>
             </w:r>
+            <w:proofErr w:type="spellEnd"/>
             <w:r>
               <w:t xml:space="preserve"> aktualisiert</w:t>
             </w:r>
@@ -2837,11 +3061,47 @@
           <w:b/>
         </w:rPr>
       </w:pPr>
+      <w:proofErr w:type="spellStart"/>
       <w:r>
         <w:rPr>
           <w:b/>
         </w:rPr>
-        <w:t>Get-Methoden sind für die Variablen dur und durStart vorhanden.</w:t>
+        <w:t>Get</w:t>
+      </w:r>
+      <w:proofErr w:type="spellEnd"/>
+      <w:r>
+        <w:rPr>
+          <w:b/>
+        </w:rPr>
+        <w:t xml:space="preserve">-Methoden sind für die Variablen </w:t>
+      </w:r>
+      <w:proofErr w:type="spellStart"/>
+      <w:r>
+        <w:rPr>
+          <w:b/>
+        </w:rPr>
+        <w:t>dur</w:t>
+      </w:r>
+      <w:proofErr w:type="spellEnd"/>
+      <w:r>
+        <w:rPr>
+          <w:b/>
+        </w:rPr>
+        <w:t xml:space="preserve"> und </w:t>
+      </w:r>
+      <w:proofErr w:type="spellStart"/>
+      <w:r>
+        <w:rPr>
+          <w:b/>
+        </w:rPr>
+        <w:t>durStart</w:t>
+      </w:r>
+      <w:proofErr w:type="spellEnd"/>
+      <w:r>
+        <w:rPr>
+          <w:b/>
+        </w:rPr>
+        <w:t xml:space="preserve"> vorhanden.</w:t>
       </w:r>
     </w:p>
     <w:p>
@@ -2857,14 +3117,35 @@
       </w:pPr>
       <w:bookmarkStart w:id="7" w:name="_Toc108085403"/>
       <w:r>
-        <w:t>Klasse EepromControl()</w:t>
+        <w:t xml:space="preserve">Klasse </w:t>
+      </w:r>
+      <w:proofErr w:type="spellStart"/>
+      <w:proofErr w:type="gramStart"/>
+      <w:r>
+        <w:t>EepromControl</w:t>
+      </w:r>
+      <w:proofErr w:type="spellEnd"/>
+      <w:r>
+        <w:t>(</w:t>
+      </w:r>
+      <w:proofErr w:type="gramEnd"/>
+      <w:r>
+        <w:t>)</w:t>
       </w:r>
       <w:bookmarkEnd w:id="7"/>
     </w:p>
     <w:p/>
     <w:p>
       <w:r>
-        <w:t>Die Klasse EepromControl steuert die Kommunikation über UART, vor allem mit dem Arduino.</w:t>
+        <w:t xml:space="preserve">Die Klasse </w:t>
+      </w:r>
+      <w:proofErr w:type="spellStart"/>
+      <w:r>
+        <w:t>EepromControl</w:t>
+      </w:r>
+      <w:proofErr w:type="spellEnd"/>
+      <w:r>
+        <w:t xml:space="preserve"> steuert die Kommunikation über UART, vor allem mit dem Arduino.</w:t>
       </w:r>
     </w:p>
     <w:p>
@@ -2938,9 +3219,11 @@
             <w:pPr>
               <w:jc w:val="center"/>
             </w:pPr>
+            <w:proofErr w:type="spellStart"/>
             <w:r>
               <w:t>sendBuffer</w:t>
             </w:r>
+            <w:proofErr w:type="spellEnd"/>
           </w:p>
         </w:tc>
         <w:tc>
@@ -2966,9 +3249,11 @@
             <w:pPr>
               <w:jc w:val="center"/>
             </w:pPr>
+            <w:proofErr w:type="spellStart"/>
             <w:r>
               <w:t>receiveBuffer</w:t>
             </w:r>
+            <w:proofErr w:type="spellEnd"/>
           </w:p>
         </w:tc>
         <w:tc>
@@ -2994,9 +3279,11 @@
             <w:pPr>
               <w:jc w:val="center"/>
             </w:pPr>
+            <w:proofErr w:type="spellStart"/>
             <w:r>
               <w:t>Ser</w:t>
             </w:r>
+            <w:proofErr w:type="spellEnd"/>
           </w:p>
         </w:tc>
         <w:tc>
@@ -3044,8 +3331,13 @@
             <w:tcW w:w="9062" w:type="dxa"/>
           </w:tcPr>
           <w:p>
-            <w:r>
-              <w:t xml:space="preserve">sendPackage: </w:t>
+            <w:proofErr w:type="spellStart"/>
+            <w:r>
+              <w:t>sendPackage</w:t>
+            </w:r>
+            <w:proofErr w:type="spellEnd"/>
+            <w:r>
+              <w:t xml:space="preserve">: </w:t>
             </w:r>
           </w:p>
           <w:p>
@@ -3085,11 +3377,19 @@
               </w:rPr>
               <w:tab/>
             </w:r>
-            <w:r>
-              <w:rPr>
-                <w:bCs/>
-              </w:rPr>
-              <w:t>Id:</w:t>
+            <w:proofErr w:type="spellStart"/>
+            <w:r>
+              <w:rPr>
+                <w:bCs/>
+              </w:rPr>
+              <w:t>Id</w:t>
+            </w:r>
+            <w:proofErr w:type="spellEnd"/>
+            <w:r>
+              <w:rPr>
+                <w:bCs/>
+              </w:rPr>
+              <w:t>:</w:t>
             </w:r>
           </w:p>
           <w:p>
@@ -3135,21 +3435,42 @@
               <w:rPr>
                 <w:bCs/>
               </w:rPr>
-              <w:t>Siehe EepromData.py --&gt; uartCMD</w:t>
-            </w:r>
-          </w:p>
-          <w:p>
-            <w:pPr>
-              <w:rPr>
-                <w:bCs/>
-              </w:rPr>
-            </w:pPr>
-            <w:r>
-              <w:rPr>
-                <w:bCs/>
-              </w:rPr>
-              <w:tab/>
-              <w:t>Adress:</w:t>
+              <w:t xml:space="preserve">Siehe EepromData.py --&gt; </w:t>
+            </w:r>
+            <w:proofErr w:type="spellStart"/>
+            <w:r>
+              <w:rPr>
+                <w:bCs/>
+              </w:rPr>
+              <w:t>uartCMD</w:t>
+            </w:r>
+            <w:proofErr w:type="spellEnd"/>
+          </w:p>
+          <w:p>
+            <w:pPr>
+              <w:rPr>
+                <w:bCs/>
+              </w:rPr>
+            </w:pPr>
+            <w:r>
+              <w:rPr>
+                <w:bCs/>
+              </w:rPr>
+              <w:tab/>
+            </w:r>
+            <w:proofErr w:type="spellStart"/>
+            <w:r>
+              <w:rPr>
+                <w:bCs/>
+              </w:rPr>
+              <w:t>Adress</w:t>
+            </w:r>
+            <w:proofErr w:type="spellEnd"/>
+            <w:r>
+              <w:rPr>
+                <w:bCs/>
+              </w:rPr>
+              <w:t>:</w:t>
             </w:r>
           </w:p>
           <w:p>
@@ -3318,8 +3639,13 @@
             <w:tcW w:w="9062" w:type="dxa"/>
           </w:tcPr>
           <w:p>
-            <w:r>
-              <w:t xml:space="preserve">receivePackage: </w:t>
+            <w:proofErr w:type="spellStart"/>
+            <w:r>
+              <w:t>receivePackage</w:t>
+            </w:r>
+            <w:proofErr w:type="spellEnd"/>
+            <w:r>
+              <w:t xml:space="preserve">: </w:t>
             </w:r>
           </w:p>
           <w:p>
@@ -3399,8 +3725,13 @@
               <w:tab/>
             </w:r>
             <w:r>
-              <w:t>Uint8 payload</w:t>
-            </w:r>
+              <w:t xml:space="preserve">Uint8 </w:t>
+            </w:r>
+            <w:proofErr w:type="spellStart"/>
+            <w:r>
+              <w:t>payload</w:t>
+            </w:r>
+            <w:proofErr w:type="spellEnd"/>
           </w:p>
         </w:tc>
       </w:tr>
@@ -3421,14 +3752,24 @@
             <w:tcW w:w="9062" w:type="dxa"/>
           </w:tcPr>
           <w:p>
-            <w:r>
-              <w:t xml:space="preserve">readSingleRegister: </w:t>
-            </w:r>
-          </w:p>
-          <w:p>
-            <w:r>
-              <w:t>auslesen eines Registers vom Arduino</w:t>
-            </w:r>
+            <w:proofErr w:type="spellStart"/>
+            <w:r>
+              <w:t>readSingleRegister</w:t>
+            </w:r>
+            <w:proofErr w:type="spellEnd"/>
+            <w:r>
+              <w:t xml:space="preserve">: </w:t>
+            </w:r>
+          </w:p>
+          <w:p>
+            <w:r>
+              <w:t xml:space="preserve">auslesen eines Registers </w:t>
+            </w:r>
+            <w:proofErr w:type="gramStart"/>
+            <w:r>
+              <w:t>vom Arduino</w:t>
+            </w:r>
+            <w:proofErr w:type="gramEnd"/>
           </w:p>
         </w:tc>
       </w:tr>
@@ -3461,8 +3802,15 @@
                 <w:b/>
               </w:rPr>
               <w:tab/>
+            </w:r>
+            <w:proofErr w:type="spellStart"/>
+            <w:r>
+              <w:rPr>
+                <w:b/>
+              </w:rPr>
               <w:t>Adress</w:t>
             </w:r>
+            <w:proofErr w:type="spellEnd"/>
           </w:p>
           <w:p>
             <w:r>
@@ -3553,8 +3901,13 @@
             <w:tcW w:w="9062" w:type="dxa"/>
           </w:tcPr>
           <w:p>
-            <w:r>
-              <w:t xml:space="preserve">readAllRegisters: </w:t>
+            <w:proofErr w:type="spellStart"/>
+            <w:r>
+              <w:t>readAllRegisters</w:t>
+            </w:r>
+            <w:proofErr w:type="spellEnd"/>
+            <w:r>
+              <w:t xml:space="preserve">: </w:t>
             </w:r>
           </w:p>
           <w:p>
@@ -3656,13 +4009,26 @@
             <w:tcW w:w="9062" w:type="dxa"/>
           </w:tcPr>
           <w:p>
-            <w:r>
-              <w:t xml:space="preserve">writeSingleRegister: </w:t>
-            </w:r>
-          </w:p>
-          <w:p>
-            <w:r>
-              <w:t>beschreiben eines Registers vom Arduino</w:t>
+            <w:proofErr w:type="spellStart"/>
+            <w:r>
+              <w:t>writeSingleRegister</w:t>
+            </w:r>
+            <w:proofErr w:type="spellEnd"/>
+            <w:r>
+              <w:t xml:space="preserve">: </w:t>
+            </w:r>
+          </w:p>
+          <w:p>
+            <w:r>
+              <w:t xml:space="preserve">beschreiben </w:t>
+            </w:r>
+            <w:proofErr w:type="gramStart"/>
+            <w:r>
+              <w:t>eines Registers</w:t>
+            </w:r>
+            <w:proofErr w:type="gramEnd"/>
+            <w:r>
+              <w:t xml:space="preserve"> vom Arduino</w:t>
             </w:r>
           </w:p>
         </w:tc>
@@ -3696,8 +4062,15 @@
                 <w:b/>
               </w:rPr>
               <w:tab/>
+            </w:r>
+            <w:proofErr w:type="spellStart"/>
+            <w:r>
+              <w:rPr>
+                <w:b/>
+              </w:rPr>
               <w:t>Adress</w:t>
             </w:r>
+            <w:proofErr w:type="spellEnd"/>
           </w:p>
           <w:p>
             <w:pPr>
@@ -3849,8 +4222,13 @@
             <w:tcW w:w="9062" w:type="dxa"/>
           </w:tcPr>
           <w:p>
-            <w:r>
-              <w:t xml:space="preserve">readNTC: </w:t>
+            <w:proofErr w:type="spellStart"/>
+            <w:r>
+              <w:t>readNTC</w:t>
+            </w:r>
+            <w:proofErr w:type="spellEnd"/>
+            <w:r>
+              <w:t xml:space="preserve">: </w:t>
             </w:r>
           </w:p>
           <w:p>
@@ -3952,8 +4330,13 @@
             <w:tcW w:w="9062" w:type="dxa"/>
           </w:tcPr>
           <w:p>
-            <w:r>
-              <w:t xml:space="preserve">writeNTC: </w:t>
+            <w:proofErr w:type="spellStart"/>
+            <w:r>
+              <w:t>writeNTC</w:t>
+            </w:r>
+            <w:proofErr w:type="spellEnd"/>
+            <w:r>
+              <w:t xml:space="preserve">: </w:t>
             </w:r>
           </w:p>
           <w:p>
@@ -4045,14 +4428,24 @@
             <w:tcW w:w="9062" w:type="dxa"/>
           </w:tcPr>
           <w:p>
-            <w:r>
-              <w:t xml:space="preserve">readOverVoltage: </w:t>
-            </w:r>
-          </w:p>
-          <w:p>
-            <w:r>
-              <w:t>auslesen des Überspannungsbytes vom Arduino</w:t>
-            </w:r>
+            <w:proofErr w:type="spellStart"/>
+            <w:r>
+              <w:t>readOverVoltage</w:t>
+            </w:r>
+            <w:proofErr w:type="spellEnd"/>
+            <w:r>
+              <w:t xml:space="preserve">: </w:t>
+            </w:r>
+          </w:p>
+          <w:p>
+            <w:r>
+              <w:t xml:space="preserve">auslesen des Überspannungsbytes </w:t>
+            </w:r>
+            <w:proofErr w:type="gramStart"/>
+            <w:r>
+              <w:t>vom Arduino</w:t>
+            </w:r>
+            <w:proofErr w:type="gramEnd"/>
           </w:p>
         </w:tc>
       </w:tr>
@@ -4143,8 +4536,13 @@
             <w:tcW w:w="9062" w:type="dxa"/>
           </w:tcPr>
           <w:p>
-            <w:r>
-              <w:t xml:space="preserve">wrtieOverVoltage: </w:t>
+            <w:proofErr w:type="spellStart"/>
+            <w:r>
+              <w:t>wrtieOverVoltage</w:t>
+            </w:r>
+            <w:proofErr w:type="spellEnd"/>
+            <w:r>
+              <w:t xml:space="preserve">: </w:t>
             </w:r>
           </w:p>
           <w:p>
@@ -4242,13 +4640,26 @@
             <w:tcW w:w="9062" w:type="dxa"/>
           </w:tcPr>
           <w:p>
-            <w:r>
-              <w:t xml:space="preserve">setEeprom: </w:t>
-            </w:r>
-          </w:p>
-          <w:p>
-            <w:r>
-              <w:t>initialisieren aller Eepromwerte auf dem Raspberry Pi</w:t>
+            <w:proofErr w:type="spellStart"/>
+            <w:r>
+              <w:t>setEeprom</w:t>
+            </w:r>
+            <w:proofErr w:type="spellEnd"/>
+            <w:r>
+              <w:t xml:space="preserve">: </w:t>
+            </w:r>
+          </w:p>
+          <w:p>
+            <w:r>
+              <w:t xml:space="preserve">initialisieren aller </w:t>
+            </w:r>
+            <w:proofErr w:type="spellStart"/>
+            <w:r>
+              <w:t>Eepromwerte</w:t>
+            </w:r>
+            <w:proofErr w:type="spellEnd"/>
+            <w:r>
+              <w:t xml:space="preserve"> auf dem Raspberry Pi</w:t>
             </w:r>
           </w:p>
         </w:tc>
@@ -4331,13 +4742,34 @@
       </w:pPr>
       <w:bookmarkStart w:id="10" w:name="_Toc108085406"/>
       <w:r>
-        <w:t>Klasse HexValConvert()</w:t>
+        <w:t xml:space="preserve">Klasse </w:t>
+      </w:r>
+      <w:proofErr w:type="spellStart"/>
+      <w:proofErr w:type="gramStart"/>
+      <w:r>
+        <w:t>HexValConvert</w:t>
+      </w:r>
+      <w:proofErr w:type="spellEnd"/>
+      <w:r>
+        <w:t>(</w:t>
+      </w:r>
+      <w:proofErr w:type="gramEnd"/>
+      <w:r>
+        <w:t>)</w:t>
       </w:r>
       <w:bookmarkEnd w:id="10"/>
     </w:p>
     <w:p>
       <w:r>
-        <w:t>Ist noch nicht fertig geschrieben, soll genutzt werden, um die Hex-Werte aus dem Eeprom in physikalische Werte zu „übersetzen“. Die Klasse ist noch nicht fertig geschrieben und muss noch ergänzt werden.</w:t>
+        <w:t xml:space="preserve">Ist noch nicht fertig geschrieben, soll genutzt werden, um die Hex-Werte aus dem </w:t>
+      </w:r>
+      <w:proofErr w:type="spellStart"/>
+      <w:r>
+        <w:t>Eeprom</w:t>
+      </w:r>
+      <w:proofErr w:type="spellEnd"/>
+      <w:r>
+        <w:t xml:space="preserve"> in physikalische Werte zu „übersetzen“. Die Klasse ist noch nicht fertig geschrieben und muss noch ergänzt werden.</w:t>
       </w:r>
     </w:p>
     <w:p/>
@@ -4358,7 +4790,23 @@
     </w:p>
     <w:p>
       <w:r>
-        <w:t>Zentrale Datei zum speichern von Eeprom Daten und Listen der einzelnen Befehle für UART- und I2C-Operationen</w:t>
+        <w:t xml:space="preserve">Zentrale Datei zum </w:t>
+      </w:r>
+      <w:proofErr w:type="spellStart"/>
+      <w:r>
+        <w:t>speichern</w:t>
+      </w:r>
+      <w:proofErr w:type="spellEnd"/>
+      <w:r>
+        <w:t xml:space="preserve"> von </w:t>
+      </w:r>
+      <w:proofErr w:type="spellStart"/>
+      <w:r>
+        <w:t>Eeprom</w:t>
+      </w:r>
+      <w:proofErr w:type="spellEnd"/>
+      <w:r>
+        <w:t xml:space="preserve"> Daten und Listen der einzelnen Befehle für UART- und I2C-Operationen</w:t>
       </w:r>
     </w:p>
     <w:p>
@@ -4438,12 +4886,14 @@
                 <w:b w:val="0"/>
               </w:rPr>
             </w:pPr>
+            <w:proofErr w:type="spellStart"/>
             <w:r>
               <w:rPr>
                 <w:b w:val="0"/>
               </w:rPr>
               <w:t>uartCMD</w:t>
             </w:r>
+            <w:proofErr w:type="spellEnd"/>
           </w:p>
         </w:tc>
         <w:tc>
@@ -4472,12 +4922,14 @@
                 <w:b w:val="0"/>
               </w:rPr>
             </w:pPr>
+            <w:proofErr w:type="spellStart"/>
             <w:r>
               <w:rPr>
                 <w:b w:val="0"/>
               </w:rPr>
               <w:t>EepromDataDict</w:t>
             </w:r>
+            <w:proofErr w:type="spellEnd"/>
           </w:p>
         </w:tc>
         <w:tc>
@@ -4488,8 +4940,13 @@
             <w:pPr>
               <w:cnfStyle w:val="000000000000" w:firstRow="0" w:lastRow="0" w:firstColumn="0" w:lastColumn="0" w:oddVBand="0" w:evenVBand="0" w:oddHBand="0" w:evenHBand="0" w:firstRowFirstColumn="0" w:firstRowLastColumn="0" w:lastRowFirstColumn="0" w:lastRowLastColumn="0"/>
             </w:pPr>
-            <w:r>
-              <w:t>Eeprom-Werte, die mehrmals vorkommen</w:t>
+            <w:proofErr w:type="spellStart"/>
+            <w:r>
+              <w:t>Eeprom</w:t>
+            </w:r>
+            <w:proofErr w:type="spellEnd"/>
+            <w:r>
+              <w:t>-Werte, die mehrmals vorkommen</w:t>
             </w:r>
           </w:p>
           <w:p>
@@ -4517,12 +4974,14 @@
                 <w:b w:val="0"/>
               </w:rPr>
             </w:pPr>
+            <w:proofErr w:type="spellStart"/>
             <w:r>
               <w:rPr>
                 <w:b w:val="0"/>
               </w:rPr>
               <w:t>InfoDataDict</w:t>
             </w:r>
+            <w:proofErr w:type="spellEnd"/>
           </w:p>
         </w:tc>
         <w:tc>
@@ -4551,12 +5010,14 @@
                 <w:b w:val="0"/>
               </w:rPr>
             </w:pPr>
+            <w:proofErr w:type="spellStart"/>
             <w:r>
               <w:rPr>
                 <w:b w:val="0"/>
               </w:rPr>
               <w:t>EepromDataComplete</w:t>
             </w:r>
+            <w:proofErr w:type="spellEnd"/>
           </w:p>
         </w:tc>
         <w:tc>
@@ -4568,7 +5029,15 @@
               <w:cnfStyle w:val="000000000000" w:firstRow="0" w:lastRow="0" w:firstColumn="0" w:lastColumn="0" w:oddVBand="0" w:evenVBand="0" w:oddHBand="0" w:evenHBand="0" w:firstRowFirstColumn="0" w:firstRowLastColumn="0" w:lastRowFirstColumn="0" w:lastRowLastColumn="0"/>
             </w:pPr>
             <w:r>
-              <w:t xml:space="preserve">Beinhaltet Eeprom-Daten </w:t>
+              <w:t xml:space="preserve">Beinhaltet </w:t>
+            </w:r>
+            <w:proofErr w:type="spellStart"/>
+            <w:r>
+              <w:t>Eeprom</w:t>
+            </w:r>
+            <w:proofErr w:type="spellEnd"/>
+            <w:r>
+              <w:t xml:space="preserve">-Daten </w:t>
             </w:r>
           </w:p>
         </w:tc>
@@ -4585,12 +5054,14 @@
                 <w:b w:val="0"/>
               </w:rPr>
             </w:pPr>
+            <w:proofErr w:type="spellStart"/>
             <w:r>
               <w:rPr>
                 <w:b w:val="0"/>
               </w:rPr>
               <w:t>InfoData</w:t>
             </w:r>
+            <w:proofErr w:type="spellEnd"/>
           </w:p>
         </w:tc>
         <w:tc>
@@ -4602,7 +5073,15 @@
               <w:cnfStyle w:val="000000000000" w:firstRow="0" w:lastRow="0" w:firstColumn="0" w:lastColumn="0" w:oddVBand="0" w:evenVBand="0" w:oddHBand="0" w:evenHBand="0" w:firstRowFirstColumn="0" w:firstRowLastColumn="0" w:lastRowFirstColumn="0" w:lastRowLastColumn="0"/>
             </w:pPr>
             <w:r>
-              <w:t>Beinhaltet Daten  für Überspannung/NTC-Wert</w:t>
+              <w:t xml:space="preserve">Beinhaltet </w:t>
+            </w:r>
+            <w:proofErr w:type="gramStart"/>
+            <w:r>
+              <w:t>Daten  für</w:t>
+            </w:r>
+            <w:proofErr w:type="gramEnd"/>
+            <w:r>
+              <w:t xml:space="preserve"> Überspannung/NTC-Wert</w:t>
             </w:r>
           </w:p>
         </w:tc>
@@ -4619,12 +5098,14 @@
                 <w:b w:val="0"/>
               </w:rPr>
             </w:pPr>
+            <w:proofErr w:type="spellStart"/>
             <w:r>
               <w:rPr>
                 <w:b w:val="0"/>
               </w:rPr>
               <w:t>EepromDataSafety</w:t>
             </w:r>
+            <w:proofErr w:type="spellEnd"/>
           </w:p>
         </w:tc>
         <w:tc>
@@ -4636,7 +5117,15 @@
               <w:cnfStyle w:val="000000000000" w:firstRow="0" w:lastRow="0" w:firstColumn="0" w:lastColumn="0" w:oddVBand="0" w:evenVBand="0" w:oddHBand="0" w:evenHBand="0" w:firstRowFirstColumn="0" w:firstRowLastColumn="0" w:lastRowFirstColumn="0" w:lastRowLastColumn="0"/>
             </w:pPr>
             <w:r>
-              <w:t>Derzeit ungenutzt, kann für spezifische Darstellungen des Eeprom genutzt werden</w:t>
+              <w:t xml:space="preserve">Derzeit ungenutzt, kann für spezifische Darstellungen des </w:t>
+            </w:r>
+            <w:proofErr w:type="spellStart"/>
+            <w:r>
+              <w:t>Eeprom</w:t>
+            </w:r>
+            <w:proofErr w:type="spellEnd"/>
+            <w:r>
+              <w:t xml:space="preserve"> genutzt werden</w:t>
             </w:r>
           </w:p>
         </w:tc>
@@ -4653,12 +5142,14 @@
                 <w:b w:val="0"/>
               </w:rPr>
             </w:pPr>
+            <w:proofErr w:type="spellStart"/>
             <w:r>
               <w:rPr>
                 <w:b w:val="0"/>
               </w:rPr>
               <w:t>EepromDataCharge</w:t>
             </w:r>
+            <w:proofErr w:type="spellEnd"/>
           </w:p>
         </w:tc>
         <w:tc>
@@ -4670,7 +5161,15 @@
               <w:cnfStyle w:val="000000000000" w:firstRow="0" w:lastRow="0" w:firstColumn="0" w:lastColumn="0" w:oddVBand="0" w:evenVBand="0" w:oddHBand="0" w:evenHBand="0" w:firstRowFirstColumn="0" w:firstRowLastColumn="0" w:lastRowFirstColumn="0" w:lastRowLastColumn="0"/>
             </w:pPr>
             <w:r>
-              <w:t>kann für spezifische Darstellungen des Eeprom genutzt werden</w:t>
+              <w:t xml:space="preserve">kann für spezifische Darstellungen des </w:t>
+            </w:r>
+            <w:proofErr w:type="spellStart"/>
+            <w:r>
+              <w:t>Eeprom</w:t>
+            </w:r>
+            <w:proofErr w:type="spellEnd"/>
+            <w:r>
+              <w:t xml:space="preserve"> genutzt werden</w:t>
             </w:r>
           </w:p>
         </w:tc>
@@ -4687,12 +5186,14 @@
                 <w:b w:val="0"/>
               </w:rPr>
             </w:pPr>
+            <w:proofErr w:type="spellStart"/>
             <w:r>
               <w:rPr>
                 <w:b w:val="0"/>
               </w:rPr>
               <w:t>EepromDataCycle</w:t>
             </w:r>
+            <w:proofErr w:type="spellEnd"/>
           </w:p>
         </w:tc>
         <w:tc>
@@ -4704,7 +5205,15 @@
               <w:cnfStyle w:val="000000000000" w:firstRow="0" w:lastRow="0" w:firstColumn="0" w:lastColumn="0" w:oddVBand="0" w:evenVBand="0" w:oddHBand="0" w:evenHBand="0" w:firstRowFirstColumn="0" w:firstRowLastColumn="0" w:lastRowFirstColumn="0" w:lastRowLastColumn="0"/>
             </w:pPr>
             <w:r>
-              <w:t>kann für spezifische Darstellungen des Eeprom genutzt werden</w:t>
+              <w:t xml:space="preserve">kann für spezifische Darstellungen des </w:t>
+            </w:r>
+            <w:proofErr w:type="spellStart"/>
+            <w:r>
+              <w:t>Eeprom</w:t>
+            </w:r>
+            <w:proofErr w:type="spellEnd"/>
+            <w:r>
+              <w:t xml:space="preserve"> genutzt werden</w:t>
             </w:r>
           </w:p>
         </w:tc>
@@ -4721,12 +5230,14 @@
                 <w:b w:val="0"/>
               </w:rPr>
             </w:pPr>
+            <w:proofErr w:type="spellStart"/>
             <w:r>
               <w:rPr>
                 <w:b w:val="0"/>
               </w:rPr>
               <w:t>EepromDataValues</w:t>
             </w:r>
+            <w:proofErr w:type="spellEnd"/>
           </w:p>
         </w:tc>
         <w:tc>
@@ -4738,7 +5249,15 @@
               <w:cnfStyle w:val="000000000000" w:firstRow="0" w:lastRow="0" w:firstColumn="0" w:lastColumn="0" w:oddVBand="0" w:evenVBand="0" w:oddHBand="0" w:evenHBand="0" w:firstRowFirstColumn="0" w:firstRowLastColumn="0" w:lastRowFirstColumn="0" w:lastRowLastColumn="0"/>
             </w:pPr>
             <w:r>
-              <w:t>Wird genutzt, um Werte des Eeproms zu ändern</w:t>
+              <w:t xml:space="preserve">Wird genutzt, um Werte des </w:t>
+            </w:r>
+            <w:proofErr w:type="spellStart"/>
+            <w:r>
+              <w:t>Eeproms</w:t>
+            </w:r>
+            <w:proofErr w:type="spellEnd"/>
+            <w:r>
+              <w:t xml:space="preserve"> zu ändern</w:t>
             </w:r>
           </w:p>
           <w:p>
@@ -4763,12 +5282,14 @@
                 <w:b w:val="0"/>
               </w:rPr>
             </w:pPr>
+            <w:proofErr w:type="spellStart"/>
             <w:r>
               <w:rPr>
                 <w:b w:val="0"/>
               </w:rPr>
               <w:t>CalibrationFine</w:t>
             </w:r>
+            <w:proofErr w:type="spellEnd"/>
           </w:p>
         </w:tc>
         <w:tc>
@@ -4805,12 +5326,14 @@
                 <w:b w:val="0"/>
               </w:rPr>
             </w:pPr>
+            <w:proofErr w:type="spellStart"/>
             <w:r>
               <w:rPr>
                 <w:b w:val="0"/>
               </w:rPr>
               <w:t>CalibrationCoarse</w:t>
             </w:r>
+            <w:proofErr w:type="spellEnd"/>
           </w:p>
         </w:tc>
         <w:tc>
@@ -4853,12 +5376,14 @@
                 <w:b w:val="0"/>
               </w:rPr>
             </w:pPr>
+            <w:proofErr w:type="spellStart"/>
             <w:r>
               <w:rPr>
                 <w:b w:val="0"/>
               </w:rPr>
               <w:t>NTCTempValues</w:t>
             </w:r>
+            <w:proofErr w:type="spellEnd"/>
           </w:p>
         </w:tc>
         <w:tc>
@@ -4887,12 +5412,14 @@
                 <w:b w:val="0"/>
               </w:rPr>
             </w:pPr>
+            <w:proofErr w:type="spellStart"/>
             <w:r>
               <w:rPr>
                 <w:b w:val="0"/>
               </w:rPr>
               <w:t>NTCTemps</w:t>
             </w:r>
+            <w:proofErr w:type="spellEnd"/>
           </w:p>
         </w:tc>
         <w:tc>
@@ -4941,6 +5468,53 @@
     <w:p/>
     <w:p>
       <w:pPr>
+        <w:pStyle w:val="KeinLeerraum"/>
+      </w:pPr>
+      <w:r>
+        <w:t>Diese Datei beinhaltet alle Funktionen zum Setzen verschiedener Zustände des Arduino-</w:t>
+      </w:r>
+      <w:proofErr w:type="spellStart"/>
+      <w:r>
+        <w:t>Eeproms</w:t>
+      </w:r>
+      <w:proofErr w:type="spellEnd"/>
+      <w:r>
+        <w:t>.</w:t>
+      </w:r>
+    </w:p>
+    <w:p>
+      <w:pPr>
+        <w:pStyle w:val="KeinLeerraum"/>
+      </w:pPr>
+      <w:r>
+        <w:t xml:space="preserve">Die Funktionen wurden zuerst in </w:t>
+      </w:r>
+      <w:proofErr w:type="spellStart"/>
+      <w:proofErr w:type="gramStart"/>
+      <w:r>
+        <w:rPr>
+          <w:b/>
+        </w:rPr>
+        <w:t>EepromData.h</w:t>
+      </w:r>
+      <w:proofErr w:type="spellEnd"/>
+      <w:r>
+        <w:rPr>
+          <w:b/>
+        </w:rPr>
+        <w:t xml:space="preserve"> </w:t>
+      </w:r>
+      <w:r>
+        <w:t xml:space="preserve"> initialisiert</w:t>
+      </w:r>
+      <w:proofErr w:type="gramEnd"/>
+      <w:r>
+        <w:t>.</w:t>
+      </w:r>
+    </w:p>
+    <w:p/>
+    <w:p>
+      <w:pPr>
         <w:pStyle w:val="berschrift3"/>
       </w:pPr>
       <w:r>
@@ -4967,22 +5541,43 @@
                 <w:b/>
               </w:rPr>
             </w:pPr>
-            <w:r>
-              <w:rPr>
-                <w:b/>
-              </w:rPr>
-              <w:t>setEeprom:</w:t>
-            </w:r>
-          </w:p>
-          <w:p>
-            <w:r>
-              <w:t>wird genutzt, um die Werte des Eeprom auf dem Arduino zu initialisieren</w:t>
-            </w:r>
-          </w:p>
-          <w:p>
-            <w:r>
-              <w:t>ohne diese Funktion stehen keine sinnvollen Daten im Arduino-Eeprom</w:t>
-            </w:r>
+            <w:proofErr w:type="spellStart"/>
+            <w:r>
+              <w:rPr>
+                <w:b/>
+              </w:rPr>
+              <w:t>setEeprom</w:t>
+            </w:r>
+            <w:proofErr w:type="spellEnd"/>
+            <w:r>
+              <w:rPr>
+                <w:b/>
+              </w:rPr>
+              <w:t>:</w:t>
+            </w:r>
+          </w:p>
+          <w:p>
+            <w:r>
+              <w:t xml:space="preserve">wird genutzt, um die Werte des </w:t>
+            </w:r>
+            <w:proofErr w:type="spellStart"/>
+            <w:r>
+              <w:t>Eeprom</w:t>
+            </w:r>
+            <w:proofErr w:type="spellEnd"/>
+            <w:r>
+              <w:t xml:space="preserve"> auf dem Arduino zu initialisieren</w:t>
+            </w:r>
+          </w:p>
+          <w:p>
+            <w:r>
+              <w:t>ohne diese Funktion stehen keine sinnvollen Daten im Arduino-</w:t>
+            </w:r>
+            <w:proofErr w:type="spellStart"/>
+            <w:r>
+              <w:t>Eeprom</w:t>
+            </w:r>
+            <w:proofErr w:type="spellEnd"/>
           </w:p>
         </w:tc>
       </w:tr>
@@ -5058,6 +5653,7 @@
                 <w:b/>
               </w:rPr>
             </w:pPr>
+            <w:proofErr w:type="spellStart"/>
             <w:r>
               <w:rPr>
                 <w:b/>
@@ -5070,6 +5666,7 @@
               </w:rPr>
               <w:t>InfoData</w:t>
             </w:r>
+            <w:proofErr w:type="spellEnd"/>
             <w:r>
               <w:rPr>
                 <w:b/>
@@ -5089,9 +5686,11 @@
             <w:r>
               <w:t xml:space="preserve">ohne diese Funktion stehen keine sinnvollen Daten </w:t>
             </w:r>
+            <w:proofErr w:type="gramStart"/>
             <w:r>
               <w:t>in den jeweiligen Buffern</w:t>
             </w:r>
+            <w:proofErr w:type="gramEnd"/>
           </w:p>
         </w:tc>
       </w:tr>
@@ -5116,7 +5715,14 @@
           <w:p>
             <w:r>
               <w:tab/>
-              <w:t xml:space="preserve">Ntc: </w:t>
+            </w:r>
+            <w:proofErr w:type="spellStart"/>
+            <w:r>
+              <w:t>Ntc</w:t>
+            </w:r>
+            <w:proofErr w:type="spellEnd"/>
+            <w:r>
+              <w:t xml:space="preserve">: </w:t>
             </w:r>
           </w:p>
           <w:p>
@@ -5138,7 +5744,14 @@
           <w:p>
             <w:r>
               <w:tab/>
-              <w:t>Ov:</w:t>
+            </w:r>
+            <w:proofErr w:type="spellStart"/>
+            <w:r>
+              <w:t>Ov</w:t>
+            </w:r>
+            <w:proofErr w:type="spellEnd"/>
+            <w:r>
+              <w:t>:</w:t>
             </w:r>
           </w:p>
           <w:p>
@@ -5205,12 +5818,14 @@
                 <w:b/>
               </w:rPr>
             </w:pPr>
+            <w:proofErr w:type="spellStart"/>
             <w:r>
               <w:rPr>
                 <w:b/>
               </w:rPr>
               <w:t>activeChargeParameter</w:t>
             </w:r>
+            <w:proofErr w:type="spellEnd"/>
             <w:r>
               <w:rPr>
                 <w:b/>
@@ -5249,20 +5864,49 @@
           <w:p>
             <w:r>
               <w:tab/>
-              <w:t>Bool yes:</w:t>
-            </w:r>
-          </w:p>
-          <w:p>
-            <w:r>
-              <w:tab/>
-            </w:r>
-            <w:r>
-              <w:tab/>
-              <w:t xml:space="preserve">Mogliche Werte: </w:t>
-            </w:r>
-            <w:r>
-              <w:tab/>
-              <w:t xml:space="preserve">true </w:t>
+            </w:r>
+            <w:proofErr w:type="spellStart"/>
+            <w:r>
+              <w:t>Bool</w:t>
+            </w:r>
+            <w:proofErr w:type="spellEnd"/>
+            <w:r>
+              <w:t xml:space="preserve"> </w:t>
+            </w:r>
+            <w:proofErr w:type="spellStart"/>
+            <w:r>
+              <w:t>yes</w:t>
+            </w:r>
+            <w:proofErr w:type="spellEnd"/>
+            <w:r>
+              <w:t>:</w:t>
+            </w:r>
+          </w:p>
+          <w:p>
+            <w:r>
+              <w:tab/>
+            </w:r>
+            <w:r>
+              <w:tab/>
+            </w:r>
+            <w:proofErr w:type="spellStart"/>
+            <w:r>
+              <w:t>Mogliche</w:t>
+            </w:r>
+            <w:proofErr w:type="spellEnd"/>
+            <w:r>
+              <w:t xml:space="preserve"> Werte: </w:t>
+            </w:r>
+            <w:r>
+              <w:tab/>
+            </w:r>
+            <w:proofErr w:type="spellStart"/>
+            <w:r>
+              <w:t>true</w:t>
+            </w:r>
+            <w:proofErr w:type="spellEnd"/>
+            <w:r>
+              <w:t xml:space="preserve"> </w:t>
             </w:r>
             <w:r>
               <w:sym w:font="Wingdings" w:char="F0E0"/>
@@ -5289,8 +5933,12 @@
             </w:r>
             <w:r>
               <w:tab/>
+            </w:r>
+            <w:proofErr w:type="spellStart"/>
+            <w:r>
               <w:t>False</w:t>
             </w:r>
+            <w:proofErr w:type="spellEnd"/>
             <w:r>
               <w:sym w:font="Wingdings" w:char="F0E0"/>
             </w:r>
@@ -5347,12 +5995,14 @@
                 <w:b/>
               </w:rPr>
             </w:pPr>
+            <w:proofErr w:type="spellStart"/>
             <w:r>
               <w:rPr>
                 <w:b/>
               </w:rPr>
               <w:t>setActiveChargeParameter</w:t>
             </w:r>
+            <w:proofErr w:type="spellEnd"/>
             <w:r>
               <w:rPr>
                 <w:b/>
@@ -5368,13 +6018,26 @@
               <w:t>r aktiven Ladeparameter im</w:t>
             </w:r>
             <w:r>
-              <w:t xml:space="preserve"> Eeprom auf dem Arduino zu initialisieren</w:t>
-            </w:r>
-          </w:p>
-          <w:p>
-            <w:r>
-              <w:t>ohne diese Funktion stehen keine sinnvollen Daten im Arduino-Eeprom</w:t>
-            </w:r>
+              <w:t xml:space="preserve"> </w:t>
+            </w:r>
+            <w:proofErr w:type="spellStart"/>
+            <w:r>
+              <w:t>Eeprom</w:t>
+            </w:r>
+            <w:proofErr w:type="spellEnd"/>
+            <w:r>
+              <w:t xml:space="preserve"> auf dem Arduino zu initialisieren</w:t>
+            </w:r>
+          </w:p>
+          <w:p>
+            <w:r>
+              <w:t>ohne diese Funktion stehen keine sinnvollen Daten im Arduino-</w:t>
+            </w:r>
+            <w:proofErr w:type="spellStart"/>
+            <w:r>
+              <w:t>Eeprom</w:t>
+            </w:r>
+            <w:proofErr w:type="spellEnd"/>
           </w:p>
         </w:tc>
       </w:tr>
@@ -5453,11 +6116,11 @@
                 <w:b/>
               </w:rPr>
             </w:pPr>
-            <w:r>
-              <w:rPr>
-                <w:b/>
-              </w:rPr>
-              <w:lastRenderedPageBreak/>
+            <w:proofErr w:type="spellStart"/>
+            <w:r>
+              <w:rPr>
+                <w:b/>
+              </w:rPr>
               <w:t>setEeprom</w:t>
             </w:r>
             <w:r>
@@ -5466,6 +6129,7 @@
               </w:rPr>
               <w:t>ToSmallState</w:t>
             </w:r>
+            <w:proofErr w:type="spellEnd"/>
             <w:r>
               <w:rPr>
                 <w:b/>
@@ -5475,10 +6139,34 @@
           </w:p>
           <w:p>
             <w:r>
-              <w:t>das Eeprom wird als Eeprom in kleiner Ausführung</w:t>
-            </w:r>
-            <w:r>
-              <w:t>(128 Bytes)</w:t>
+              <w:t xml:space="preserve">das </w:t>
+            </w:r>
+            <w:proofErr w:type="spellStart"/>
+            <w:r>
+              <w:t>Eeprom</w:t>
+            </w:r>
+            <w:proofErr w:type="spellEnd"/>
+            <w:r>
+              <w:t xml:space="preserve"> wird als </w:t>
+            </w:r>
+            <w:proofErr w:type="spellStart"/>
+            <w:r>
+              <w:t>Eeprom</w:t>
+            </w:r>
+            <w:proofErr w:type="spellEnd"/>
+            <w:r>
+              <w:t xml:space="preserve"> in kleiner </w:t>
+            </w:r>
+            <w:proofErr w:type="gramStart"/>
+            <w:r>
+              <w:t>Ausführung</w:t>
+            </w:r>
+            <w:r>
+              <w:t>(</w:t>
+            </w:r>
+            <w:proofErr w:type="gramEnd"/>
+            <w:r>
+              <w:t>128 Bytes)</w:t>
             </w:r>
             <w:r>
               <w:t xml:space="preserve"> initialisiert</w:t>
@@ -5558,6 +6246,7 @@
                 <w:b/>
               </w:rPr>
             </w:pPr>
+            <w:proofErr w:type="spellStart"/>
             <w:r>
               <w:rPr>
                 <w:b/>
@@ -5570,6 +6259,7 @@
               </w:rPr>
               <w:t>ToNormalState</w:t>
             </w:r>
+            <w:proofErr w:type="spellEnd"/>
             <w:r>
               <w:rPr>
                 <w:b/>
@@ -5579,16 +6269,54 @@
           </w:p>
           <w:p>
             <w:r>
-              <w:t>Das Eeprom wird in normaler Ausführung(256 Bytes) initialisiert</w:t>
-            </w:r>
-          </w:p>
-          <w:p>
-            <w:r>
-              <w:rPr>
-                <w:b/>
-              </w:rPr>
-              <w:t>Standardversion, Defaultstatus des Eeproms</w:t>
-            </w:r>
+              <w:t xml:space="preserve">Das </w:t>
+            </w:r>
+            <w:proofErr w:type="spellStart"/>
+            <w:r>
+              <w:t>Eeprom</w:t>
+            </w:r>
+            <w:proofErr w:type="spellEnd"/>
+            <w:r>
+              <w:t xml:space="preserve"> wird in normaler </w:t>
+            </w:r>
+            <w:proofErr w:type="gramStart"/>
+            <w:r>
+              <w:t>Ausführung(</w:t>
+            </w:r>
+            <w:proofErr w:type="gramEnd"/>
+            <w:r>
+              <w:t>256 Bytes) initialisiert</w:t>
+            </w:r>
+          </w:p>
+          <w:p>
+            <w:r>
+              <w:rPr>
+                <w:b/>
+              </w:rPr>
+              <w:t xml:space="preserve">Standardversion, </w:t>
+            </w:r>
+            <w:proofErr w:type="spellStart"/>
+            <w:r>
+              <w:rPr>
+                <w:b/>
+              </w:rPr>
+              <w:t>Defaultstatus</w:t>
+            </w:r>
+            <w:proofErr w:type="spellEnd"/>
+            <w:r>
+              <w:rPr>
+                <w:b/>
+              </w:rPr>
+              <w:t xml:space="preserve"> des </w:t>
+            </w:r>
+            <w:proofErr w:type="spellStart"/>
+            <w:r>
+              <w:rPr>
+                <w:b/>
+              </w:rPr>
+              <w:t>Eeproms</w:t>
+            </w:r>
+            <w:proofErr w:type="spellEnd"/>
           </w:p>
         </w:tc>
       </w:tr>
@@ -5643,6 +6371,737 @@
         </w:tc>
       </w:tr>
     </w:tbl>
+    <w:p/>
+    <w:p>
+      <w:pPr>
+        <w:pStyle w:val="berschrift2"/>
+      </w:pPr>
+      <w:r>
+        <w:t>Datei main.cpp</w:t>
+      </w:r>
+    </w:p>
+    <w:p/>
+    <w:p>
+      <w:r>
+        <w:t xml:space="preserve">Hauptdatei des auf dem Arduino laufenden Programms. Beinhaltet alle Funktionen zu Initialisierung aller </w:t>
+      </w:r>
+      <w:proofErr w:type="spellStart"/>
+      <w:r>
+        <w:t>Eeprom</w:t>
+      </w:r>
+      <w:proofErr w:type="spellEnd"/>
+      <w:r>
+        <w:t>-Werte, Antwort auf einkommende Befehle und Kommunikation mit dem Ladegerät und dem Raspberry Pi.</w:t>
+      </w:r>
+    </w:p>
+    <w:p>
+      <w:pPr>
+        <w:pStyle w:val="berschrift3"/>
+      </w:pPr>
+      <w:r>
+        <w:t>Funktionen</w:t>
+      </w:r>
+    </w:p>
+    <w:p/>
+    <w:tbl>
+      <w:tblPr>
+        <w:tblStyle w:val="Tabellenraster"/>
+        <w:tblW w:w="0" w:type="auto"/>
+        <w:tblLook w:val="04A0" w:firstRow="1" w:lastRow="0" w:firstColumn="1" w:lastColumn="0" w:noHBand="0" w:noVBand="1"/>
+      </w:tblPr>
+      <w:tblGrid>
+        <w:gridCol w:w="9062"/>
+      </w:tblGrid>
+      <w:tr>
+        <w:tc>
+          <w:tcPr>
+            <w:tcW w:w="9062" w:type="dxa"/>
+          </w:tcPr>
+          <w:p>
+            <w:pPr>
+              <w:rPr>
+                <w:b/>
+              </w:rPr>
+            </w:pPr>
+            <w:proofErr w:type="spellStart"/>
+            <w:r>
+              <w:rPr>
+                <w:rStyle w:val="berschrift4Zchn"/>
+              </w:rPr>
+              <w:t>receiveEvent</w:t>
+            </w:r>
+            <w:proofErr w:type="spellEnd"/>
+            <w:r>
+              <w:rPr>
+                <w:b/>
+              </w:rPr>
+              <w:t>:</w:t>
+            </w:r>
+          </w:p>
+          <w:p>
+            <w:r>
+              <w:t>Event, welches ausgelöst wird, wenn das Ladegerät(I2C-Master) Daten an den Arduino sendet.</w:t>
+            </w:r>
+          </w:p>
+          <w:p>
+            <w:r>
+              <w:t>Abhängig von der übergebenen Adresse werden unterschiedliche Funktionen ausgeführt</w:t>
+            </w:r>
+          </w:p>
+          <w:p>
+            <w:pPr>
+              <w:rPr>
+                <w:b/>
+              </w:rPr>
+            </w:pPr>
+          </w:p>
+          <w:p>
+            <w:pPr>
+              <w:rPr>
+                <w:b/>
+              </w:rPr>
+            </w:pPr>
+            <w:r>
+              <w:rPr>
+                <w:b/>
+              </w:rPr>
+              <w:t>EINE VERÄNDERUNG DIESE</w:t>
+            </w:r>
+            <w:r>
+              <w:rPr>
+                <w:b/>
+              </w:rPr>
+              <w:t>S</w:t>
+            </w:r>
+            <w:r>
+              <w:rPr>
+                <w:b/>
+              </w:rPr>
+              <w:t xml:space="preserve"> </w:t>
+            </w:r>
+            <w:r>
+              <w:rPr>
+                <w:b/>
+              </w:rPr>
+              <w:t>CODES</w:t>
+            </w:r>
+            <w:r>
+              <w:rPr>
+                <w:b/>
+              </w:rPr>
+              <w:t xml:space="preserve"> KANN DAZU FÜHREN, DASS DAS LADEGERÄT NICHT MEHR MIT DEM ARDUINO KOMMUNIZIEREN KANN!</w:t>
+            </w:r>
+          </w:p>
+        </w:tc>
+      </w:tr>
+      <w:tr>
+        <w:tc>
+          <w:tcPr>
+            <w:tcW w:w="9062" w:type="dxa"/>
+          </w:tcPr>
+          <w:p>
+            <w:pPr>
+              <w:rPr>
+                <w:b/>
+              </w:rPr>
+            </w:pPr>
+            <w:r>
+              <w:rPr>
+                <w:b/>
+              </w:rPr>
+              <w:t>Parameter:</w:t>
+            </w:r>
+          </w:p>
+          <w:p>
+            <w:r>
+              <w:t>-</w:t>
+            </w:r>
+          </w:p>
+        </w:tc>
+      </w:tr>
+      <w:tr>
+        <w:tc>
+          <w:tcPr>
+            <w:tcW w:w="9062" w:type="dxa"/>
+          </w:tcPr>
+          <w:p>
+            <w:pPr>
+              <w:rPr>
+                <w:b/>
+              </w:rPr>
+            </w:pPr>
+            <w:r>
+              <w:rPr>
+                <w:b/>
+              </w:rPr>
+              <w:t>Rückgabewerte:</w:t>
+            </w:r>
+          </w:p>
+          <w:p>
+            <w:r>
+              <w:t>-</w:t>
+            </w:r>
+          </w:p>
+        </w:tc>
+      </w:tr>
+    </w:tbl>
+    <w:p/>
+    <w:tbl>
+      <w:tblPr>
+        <w:tblStyle w:val="Tabellenraster"/>
+        <w:tblW w:w="0" w:type="auto"/>
+        <w:tblLook w:val="04A0" w:firstRow="1" w:lastRow="0" w:firstColumn="1" w:lastColumn="0" w:noHBand="0" w:noVBand="1"/>
+      </w:tblPr>
+      <w:tblGrid>
+        <w:gridCol w:w="9062"/>
+      </w:tblGrid>
+      <w:tr>
+        <w:tc>
+          <w:tcPr>
+            <w:tcW w:w="9062" w:type="dxa"/>
+          </w:tcPr>
+          <w:p>
+            <w:pPr>
+              <w:rPr>
+                <w:b/>
+              </w:rPr>
+            </w:pPr>
+            <w:proofErr w:type="spellStart"/>
+            <w:r>
+              <w:rPr>
+                <w:rStyle w:val="berschrift4Zchn"/>
+              </w:rPr>
+              <w:t>re</w:t>
+            </w:r>
+            <w:r>
+              <w:rPr>
+                <w:rStyle w:val="berschrift4Zchn"/>
+              </w:rPr>
+              <w:t>questE</w:t>
+            </w:r>
+            <w:r>
+              <w:rPr>
+                <w:rStyle w:val="berschrift4Zchn"/>
+              </w:rPr>
+              <w:t>vent</w:t>
+            </w:r>
+            <w:proofErr w:type="spellEnd"/>
+            <w:r>
+              <w:rPr>
+                <w:b/>
+              </w:rPr>
+              <w:t>:</w:t>
+            </w:r>
+          </w:p>
+          <w:p>
+            <w:r>
+              <w:t xml:space="preserve">Event, welches ausgelöst wird, wenn das Ladegerät(I2C-Master) Daten </w:t>
+            </w:r>
+            <w:r>
+              <w:t>vom Arduino anfordert</w:t>
+            </w:r>
+            <w:r>
+              <w:t>.</w:t>
+            </w:r>
+          </w:p>
+          <w:p>
+            <w:r>
+              <w:t>Abhängig von der übergebenen Adresse werden unterschiedliche Funktionen ausgeführt</w:t>
+            </w:r>
+          </w:p>
+          <w:p>
+            <w:pPr>
+              <w:rPr>
+                <w:b/>
+              </w:rPr>
+            </w:pPr>
+          </w:p>
+          <w:p>
+            <w:pPr>
+              <w:rPr>
+                <w:b/>
+              </w:rPr>
+            </w:pPr>
+            <w:r>
+              <w:rPr>
+                <w:b/>
+              </w:rPr>
+              <w:t xml:space="preserve">EINE VERÄNDERUNG </w:t>
+            </w:r>
+            <w:r>
+              <w:rPr>
+                <w:b/>
+              </w:rPr>
+              <w:t>DIESES</w:t>
+            </w:r>
+            <w:r>
+              <w:rPr>
+                <w:b/>
+              </w:rPr>
+              <w:t xml:space="preserve"> </w:t>
+            </w:r>
+            <w:r>
+              <w:rPr>
+                <w:b/>
+              </w:rPr>
+              <w:t>CODES</w:t>
+            </w:r>
+            <w:r>
+              <w:rPr>
+                <w:b/>
+              </w:rPr>
+              <w:t xml:space="preserve"> KANN DAZU FÜHREN, DASS DAS LADEGERÄT NICHT MEHR MIT DEM ARDUINO KOMMUNIZIEREN KANN!</w:t>
+            </w:r>
+          </w:p>
+        </w:tc>
+      </w:tr>
+      <w:tr>
+        <w:tc>
+          <w:tcPr>
+            <w:tcW w:w="9062" w:type="dxa"/>
+          </w:tcPr>
+          <w:p>
+            <w:pPr>
+              <w:rPr>
+                <w:b/>
+              </w:rPr>
+            </w:pPr>
+            <w:r>
+              <w:rPr>
+                <w:b/>
+              </w:rPr>
+              <w:t>Parameter:</w:t>
+            </w:r>
+          </w:p>
+          <w:p>
+            <w:r>
+              <w:t>-</w:t>
+            </w:r>
+          </w:p>
+        </w:tc>
+      </w:tr>
+      <w:tr>
+        <w:tc>
+          <w:tcPr>
+            <w:tcW w:w="9062" w:type="dxa"/>
+          </w:tcPr>
+          <w:p>
+            <w:pPr>
+              <w:rPr>
+                <w:b/>
+              </w:rPr>
+            </w:pPr>
+            <w:r>
+              <w:rPr>
+                <w:b/>
+              </w:rPr>
+              <w:t>Rückgabewerte:</w:t>
+            </w:r>
+          </w:p>
+          <w:p>
+            <w:r>
+              <w:t>-</w:t>
+            </w:r>
+          </w:p>
+        </w:tc>
+      </w:tr>
+    </w:tbl>
+    <w:p/>
+    <w:tbl>
+      <w:tblPr>
+        <w:tblStyle w:val="Tabellenraster"/>
+        <w:tblW w:w="0" w:type="auto"/>
+        <w:tblLook w:val="04A0" w:firstRow="1" w:lastRow="0" w:firstColumn="1" w:lastColumn="0" w:noHBand="0" w:noVBand="1"/>
+      </w:tblPr>
+      <w:tblGrid>
+        <w:gridCol w:w="9062"/>
+      </w:tblGrid>
+      <w:tr>
+        <w:tc>
+          <w:tcPr>
+            <w:tcW w:w="9062" w:type="dxa"/>
+          </w:tcPr>
+          <w:p>
+            <w:pPr>
+              <w:rPr>
+                <w:b/>
+              </w:rPr>
+            </w:pPr>
+            <w:proofErr w:type="spellStart"/>
+            <w:r>
+              <w:rPr>
+                <w:rStyle w:val="berschrift4Zchn"/>
+              </w:rPr>
+              <w:lastRenderedPageBreak/>
+              <w:t>Uart_sendPackage</w:t>
+            </w:r>
+            <w:proofErr w:type="spellEnd"/>
+            <w:r>
+              <w:rPr>
+                <w:b/>
+              </w:rPr>
+              <w:t>:</w:t>
+            </w:r>
+          </w:p>
+          <w:p>
+            <w:r>
+              <w:t>Funktion zum senden von Paketen über UART</w:t>
+            </w:r>
+          </w:p>
+          <w:p>
+            <w:pPr>
+              <w:rPr>
+                <w:b/>
+              </w:rPr>
+            </w:pPr>
+            <w:r>
+              <w:rPr>
+                <w:b/>
+              </w:rPr>
+              <w:t>Derzeit genutzt, um Pakete an Raspberry Pi zu senden</w:t>
+            </w:r>
+          </w:p>
+        </w:tc>
+      </w:tr>
+      <w:tr>
+        <w:tc>
+          <w:tcPr>
+            <w:tcW w:w="9062" w:type="dxa"/>
+          </w:tcPr>
+          <w:p>
+            <w:pPr>
+              <w:rPr>
+                <w:b/>
+              </w:rPr>
+            </w:pPr>
+            <w:r>
+              <w:rPr>
+                <w:b/>
+              </w:rPr>
+              <w:t>Parameter:</w:t>
+            </w:r>
+          </w:p>
+          <w:p>
+            <w:r>
+              <w:tab/>
+              <w:t xml:space="preserve">Uint8_t </w:t>
+            </w:r>
+            <w:proofErr w:type="spellStart"/>
+            <w:r>
+              <w:t>payload</w:t>
+            </w:r>
+            <w:proofErr w:type="spellEnd"/>
+          </w:p>
+          <w:p>
+            <w:r>
+              <w:tab/>
+            </w:r>
+            <w:r>
+              <w:tab/>
+              <w:t>Mögliche Werte: 0…255</w:t>
+            </w:r>
+          </w:p>
+        </w:tc>
+      </w:tr>
+      <w:tr>
+        <w:tc>
+          <w:tcPr>
+            <w:tcW w:w="9062" w:type="dxa"/>
+          </w:tcPr>
+          <w:p>
+            <w:pPr>
+              <w:rPr>
+                <w:b/>
+              </w:rPr>
+            </w:pPr>
+            <w:r>
+              <w:rPr>
+                <w:b/>
+              </w:rPr>
+              <w:t>Rückgabewerte:</w:t>
+            </w:r>
+          </w:p>
+          <w:p>
+            <w:r>
+              <w:t>-</w:t>
+            </w:r>
+          </w:p>
+        </w:tc>
+      </w:tr>
+    </w:tbl>
+    <w:p/>
+    <w:tbl>
+      <w:tblPr>
+        <w:tblStyle w:val="Tabellenraster"/>
+        <w:tblW w:w="0" w:type="auto"/>
+        <w:tblLook w:val="04A0" w:firstRow="1" w:lastRow="0" w:firstColumn="1" w:lastColumn="0" w:noHBand="0" w:noVBand="1"/>
+      </w:tblPr>
+      <w:tblGrid>
+        <w:gridCol w:w="9062"/>
+      </w:tblGrid>
+      <w:tr>
+        <w:tc>
+          <w:tcPr>
+            <w:tcW w:w="9062" w:type="dxa"/>
+          </w:tcPr>
+          <w:p>
+            <w:pPr>
+              <w:rPr>
+                <w:b/>
+              </w:rPr>
+            </w:pPr>
+            <w:proofErr w:type="spellStart"/>
+            <w:r>
+              <w:rPr>
+                <w:rStyle w:val="berschrift4Zchn"/>
+              </w:rPr>
+              <w:t>Uart_</w:t>
+            </w:r>
+            <w:r>
+              <w:rPr>
+                <w:rStyle w:val="berschrift4Zchn"/>
+              </w:rPr>
+              <w:t>re</w:t>
+            </w:r>
+            <w:r>
+              <w:rPr>
+                <w:rStyle w:val="berschrift4Zchn"/>
+              </w:rPr>
+              <w:t>adSingleRegister</w:t>
+            </w:r>
+            <w:proofErr w:type="spellEnd"/>
+            <w:r>
+              <w:rPr>
+                <w:b/>
+              </w:rPr>
+              <w:t>:</w:t>
+            </w:r>
+          </w:p>
+          <w:p>
+            <w:pPr>
+              <w:rPr>
+                <w:b/>
+              </w:rPr>
+            </w:pPr>
+            <w:r>
+              <w:t>Sendet den Wert eines einzelnen Registers zurück an den Raspberry Pi</w:t>
+            </w:r>
+          </w:p>
+        </w:tc>
+      </w:tr>
+      <w:tr>
+        <w:tc>
+          <w:tcPr>
+            <w:tcW w:w="9062" w:type="dxa"/>
+          </w:tcPr>
+          <w:p>
+            <w:pPr>
+              <w:rPr>
+                <w:b/>
+              </w:rPr>
+            </w:pPr>
+            <w:r>
+              <w:rPr>
+                <w:b/>
+              </w:rPr>
+              <w:t>Parameter:</w:t>
+            </w:r>
+          </w:p>
+          <w:p>
+            <w:r>
+              <w:tab/>
+              <w:t xml:space="preserve">Uint8_t </w:t>
+            </w:r>
+            <w:proofErr w:type="spellStart"/>
+            <w:r>
+              <w:t>payload</w:t>
+            </w:r>
+            <w:proofErr w:type="spellEnd"/>
+          </w:p>
+          <w:p>
+            <w:r>
+              <w:tab/>
+            </w:r>
+            <w:r>
+              <w:tab/>
+              <w:t>Mögliche Werte: 0…255</w:t>
+            </w:r>
+          </w:p>
+        </w:tc>
+      </w:tr>
+      <w:tr>
+        <w:tc>
+          <w:tcPr>
+            <w:tcW w:w="9062" w:type="dxa"/>
+          </w:tcPr>
+          <w:p>
+            <w:pPr>
+              <w:rPr>
+                <w:b/>
+              </w:rPr>
+            </w:pPr>
+            <w:r>
+              <w:rPr>
+                <w:b/>
+              </w:rPr>
+              <w:t>Rückgabewerte:</w:t>
+            </w:r>
+          </w:p>
+          <w:p>
+            <w:r>
+              <w:t>-</w:t>
+            </w:r>
+          </w:p>
+        </w:tc>
+      </w:tr>
+    </w:tbl>
+    <w:p/>
+    <w:tbl>
+      <w:tblPr>
+        <w:tblStyle w:val="Tabellenraster"/>
+        <w:tblW w:w="0" w:type="auto"/>
+        <w:tblLook w:val="04A0" w:firstRow="1" w:lastRow="0" w:firstColumn="1" w:lastColumn="0" w:noHBand="0" w:noVBand="1"/>
+      </w:tblPr>
+      <w:tblGrid>
+        <w:gridCol w:w="9062"/>
+      </w:tblGrid>
+      <w:tr>
+        <w:tc>
+          <w:tcPr>
+            <w:tcW w:w="9062" w:type="dxa"/>
+          </w:tcPr>
+          <w:p>
+            <w:pPr>
+              <w:rPr>
+                <w:b/>
+              </w:rPr>
+            </w:pPr>
+            <w:proofErr w:type="spellStart"/>
+            <w:r>
+              <w:rPr>
+                <w:rStyle w:val="berschrift4Zchn"/>
+              </w:rPr>
+              <w:t>Uart_</w:t>
+            </w:r>
+            <w:r>
+              <w:rPr>
+                <w:rStyle w:val="berschrift4Zchn"/>
+              </w:rPr>
+              <w:t>writeSingleRegister</w:t>
+            </w:r>
+            <w:proofErr w:type="spellEnd"/>
+            <w:r>
+              <w:rPr>
+                <w:b/>
+              </w:rPr>
+              <w:t>:</w:t>
+            </w:r>
+          </w:p>
+          <w:p>
+            <w:r>
+              <w:t>setzt den Wert eines einzelnen Registers im Arduino-</w:t>
+            </w:r>
+            <w:proofErr w:type="spellStart"/>
+            <w:r>
+              <w:t>Eeprom</w:t>
+            </w:r>
+            <w:proofErr w:type="spellEnd"/>
+          </w:p>
+        </w:tc>
+      </w:tr>
+      <w:tr>
+        <w:tc>
+          <w:tcPr>
+            <w:tcW w:w="9062" w:type="dxa"/>
+          </w:tcPr>
+          <w:p>
+            <w:pPr>
+              <w:rPr>
+                <w:b/>
+              </w:rPr>
+            </w:pPr>
+            <w:r>
+              <w:rPr>
+                <w:b/>
+              </w:rPr>
+              <w:t>Parameter:</w:t>
+            </w:r>
+          </w:p>
+          <w:p>
+            <w:r>
+              <w:tab/>
+              <w:t xml:space="preserve">Uint8_t </w:t>
+            </w:r>
+            <w:proofErr w:type="spellStart"/>
+            <w:r>
+              <w:t>adress</w:t>
+            </w:r>
+            <w:proofErr w:type="spellEnd"/>
+            <w:r>
+              <w:t>:</w:t>
+            </w:r>
+          </w:p>
+          <w:p>
+            <w:r>
+              <w:tab/>
+            </w:r>
+            <w:r>
+              <w:tab/>
+              <w:t>Mögliche Werte: 0…255</w:t>
+            </w:r>
+          </w:p>
+          <w:p>
+            <w:r>
+              <w:tab/>
+              <w:t xml:space="preserve">Uint8_t </w:t>
+            </w:r>
+            <w:proofErr w:type="spellStart"/>
+            <w:r>
+              <w:t>content</w:t>
+            </w:r>
+            <w:proofErr w:type="spellEnd"/>
+            <w:r>
+              <w:t>:</w:t>
+            </w:r>
+          </w:p>
+          <w:p>
+            <w:r>
+              <w:tab/>
+            </w:r>
+            <w:r>
+              <w:tab/>
+              <w:t>Mögliche Werte: 0…255</w:t>
+            </w:r>
+          </w:p>
+        </w:tc>
+      </w:tr>
+      <w:tr>
+        <w:tc>
+          <w:tcPr>
+            <w:tcW w:w="9062" w:type="dxa"/>
+          </w:tcPr>
+          <w:p>
+            <w:pPr>
+              <w:rPr>
+                <w:b/>
+              </w:rPr>
+            </w:pPr>
+            <w:r>
+              <w:rPr>
+                <w:b/>
+              </w:rPr>
+              <w:t>Rückgabewerte:</w:t>
+            </w:r>
+          </w:p>
+          <w:p>
+            <w:r>
+              <w:t>-</w:t>
+            </w:r>
+          </w:p>
+        </w:tc>
+      </w:tr>
+    </w:tbl>
+    <w:p/>
     <w:p/>
     <w:sectPr>
       <w:pgSz w:w="11906" w:h="16838"/>
@@ -6441,6 +7900,15 @@
       <w:color w:val="2F5496" w:themeColor="accent1" w:themeShade="BF"/>
     </w:rPr>
   </w:style>
+  <w:style w:type="paragraph" w:styleId="KeinLeerraum">
+    <w:name w:val="No Spacing"/>
+    <w:uiPriority w:val="1"/>
+    <w:qFormat/>
+    <w:rsid w:val="00B012F3"/>
+    <w:pPr>
+      <w:spacing w:after="0" w:line="240" w:lineRule="auto"/>
+    </w:pPr>
+  </w:style>
 </w:styles>
 </file>
 

</xml_diff>